<commit_message>
Letzte Änderungen vor der Abgabe
</commit_message>
<xml_diff>
--- a/Twint-Dokumentation.docx
+++ b/Twint-Dokumentation.docx
@@ -12,7 +12,7 @@
       </w:r>
       <w:proofErr w:type="spellEnd"/>
       <w:r>
-        <w:t xml:space="preserve"> Systems</w:t>
+        <w:t xml:space="preserve"> System</w:t>
       </w:r>
     </w:p>
     <w:p>
@@ -47,14 +47,20 @@
     <w:p>
       <w:r>
         <w:pict w14:anchorId="1DD44F68">
-          <v:rect id="_x0000_i1535" style="width:0;height:1.5pt" o:hralign="center" o:hrstd="t" o:hr="t" fillcolor="#a0a0a0" stroked="f"/>
+          <v:rect id="_x0000_i1025" style="width:0;height:1.5pt" o:hralign="center" o:hrstd="t" o:hr="t" fillcolor="#a0a0a0" stroked="f"/>
         </w:pict>
       </w:r>
     </w:p>
     <w:sdt>
       <w:sdtPr>
         <w:rPr>
-          <w:lang w:val="de-DE"/>
+          <w:rFonts w:asciiTheme="minorHAnsi" w:eastAsiaTheme="minorHAnsi" w:hAnsiTheme="minorHAnsi" w:cstheme="minorBidi"/>
+          <w:color w:val="auto"/>
+          <w:kern w:val="2"/>
+          <w:sz w:val="22"/>
+          <w:szCs w:val="22"/>
+          <w:lang w:val="de-DE" w:eastAsia="en-US"/>
+          <w14:ligatures w14:val="standardContextual"/>
         </w:rPr>
         <w:id w:val="1628352598"/>
         <w:docPartObj>
@@ -64,15 +70,8 @@
       </w:sdtPr>
       <w:sdtEndPr>
         <w:rPr>
-          <w:rFonts w:asciiTheme="minorHAnsi" w:eastAsiaTheme="minorHAnsi" w:hAnsiTheme="minorHAnsi" w:cstheme="minorBidi"/>
           <w:b/>
           <w:bCs/>
-          <w:color w:val="auto"/>
-          <w:kern w:val="2"/>
-          <w:sz w:val="22"/>
-          <w:szCs w:val="22"/>
-          <w:lang w:eastAsia="en-US"/>
-          <w14:ligatures w14:val="standardContextual"/>
         </w:rPr>
       </w:sdtEndPr>
       <w:sdtContent>
@@ -1406,63 +1405,26 @@
               <w:lang w:eastAsia="de-CH"/>
             </w:rPr>
           </w:pPr>
-          <w:hyperlink w:anchor="_Toc202267198" w:history="1">
-            <w:r>
-              <w:rPr>
-                <w:rStyle w:val="Hyperlink"/>
-                <w:noProof/>
-              </w:rPr>
-              <w:t>6.1 Testfälle</w:t>
-            </w:r>
-            <w:r>
-              <w:rPr>
-                <w:noProof/>
-                <w:webHidden/>
-              </w:rPr>
-              <w:tab/>
-            </w:r>
-            <w:r>
-              <w:rPr>
-                <w:noProof/>
-                <w:webHidden/>
-              </w:rPr>
-              <w:fldChar w:fldCharType="begin"/>
-            </w:r>
-            <w:r>
-              <w:rPr>
-                <w:noProof/>
-                <w:webHidden/>
-              </w:rPr>
-              <w:instrText xml:space="preserve"> PAGEREF _Toc202267198 \h </w:instrText>
-            </w:r>
-            <w:r>
-              <w:rPr>
-                <w:noProof/>
-                <w:webHidden/>
-              </w:rPr>
-            </w:r>
-            <w:r>
-              <w:rPr>
-                <w:noProof/>
-                <w:webHidden/>
-              </w:rPr>
-              <w:fldChar w:fldCharType="separate"/>
-            </w:r>
-            <w:r>
-              <w:rPr>
-                <w:noProof/>
-                <w:webHidden/>
-              </w:rPr>
-              <w:t>6</w:t>
-            </w:r>
-            <w:r>
-              <w:rPr>
-                <w:noProof/>
-                <w:webHidden/>
-              </w:rPr>
-              <w:fldChar w:fldCharType="end"/>
-            </w:r>
-          </w:hyperlink>
+          <w:r>
+            <w:fldChar w:fldCharType="begin"/>
+          </w:r>
+          <w:r>
+            <w:instrText xml:space="preserve"> =  \* MERGEFORMAT </w:instrText>
+          </w:r>
+          <w:r>
+            <w:fldChar w:fldCharType="separate"/>
+          </w:r>
+          <w:r>
+            <w:rPr>
+              <w:b/>
+              <w:bCs/>
+              <w:noProof/>
+            </w:rPr>
+            <w:t>!Unerwartetes Ende des Ausdrucks</w:t>
+          </w:r>
+          <w:r>
+            <w:fldChar w:fldCharType="end"/>
+          </w:r>
         </w:p>
         <w:p>
           <w:pPr>
@@ -1707,7 +1669,25 @@
     </w:p>
     <w:p>
       <w:r>
-        <w:t xml:space="preserve">Im Rahmen des Moduls 254 bestand die Aufgabe darin, selbstständig einen Geschäftsprozess zu modellieren und zu automatisieren. Ziel war es, ein tieferes Verständnis für BPMN 2.0, Prozessausführung mit </w:t>
+        <w:t xml:space="preserve">Im Rahmen des Moduls 254 bestand die Aufgabe darin, selbstständig einen Geschäftsprozess zu modellieren und </w:t>
+      </w:r>
+      <w:r>
+        <w:t xml:space="preserve">diesen </w:t>
+      </w:r>
+      <w:r>
+        <w:t>zu automatisieren.</w:t>
+      </w:r>
+      <w:r>
+        <w:t xml:space="preserve"> Das</w:t>
+      </w:r>
+      <w:r>
+        <w:t xml:space="preserve"> Ziel war es, ein tieferes Verständnis für BPMN 2.0, </w:t>
+      </w:r>
+      <w:r>
+        <w:t xml:space="preserve">die </w:t>
+      </w:r>
+      <w:r>
+        <w:t xml:space="preserve">Prozessausführung mit </w:t>
       </w:r>
       <w:proofErr w:type="spellStart"/>
       <w:r>
@@ -1718,7 +1698,16 @@
         <w:t xml:space="preserve"> und die Integration von Benutzerinteraktionen </w:t>
       </w:r>
       <w:r>
-        <w:t>mittels Formulare</w:t>
+        <w:t>mit</w:t>
+      </w:r>
+      <w:r>
+        <w:t xml:space="preserve"> Hilfe von </w:t>
+      </w:r>
+      <w:r>
+        <w:t>Formulare</w:t>
+      </w:r>
+      <w:r>
+        <w:t>n</w:t>
       </w:r>
       <w:r>
         <w:t xml:space="preserve"> zu entwickeln.</w:t>
@@ -1892,7 +1881,13 @@
     </w:p>
     <w:p>
       <w:r>
-        <w:t xml:space="preserve">Von Beginn an war klar, dass das Projekt einen möglichst realitätsnahen und zugleich technisch überschaubaren Ablauf abbilden sollte. Die Wahl fiel daher auf die Simulation einer </w:t>
+        <w:t xml:space="preserve">Von Beginn an war </w:t>
+      </w:r>
+      <w:r>
+        <w:t xml:space="preserve">uns </w:t>
+      </w:r>
+      <w:r>
+        <w:t xml:space="preserve">klar, dass das Projekt einen möglichst realitätsnahen und zugleich technisch überschaubaren Ablauf abbilden sollte. Die Wahl fiel daher auf die Simulation einer </w:t>
       </w:r>
       <w:proofErr w:type="spellStart"/>
       <w:r>
@@ -1921,13 +1916,39 @@
         <w:t>ss</w:t>
       </w:r>
       <w:r>
-        <w:t>end sollte eine Entscheidung oder Prüfung erfolgen, die den Benutzer entweder zur Bestätigung oder zu einer Fehleranzeige führt. Der Prozess endet anschlie</w:t>
+        <w:t>end sollte eine Entscheidung oder Prüfung erfolgen, die den Benutzer entweder zu</w:t>
+      </w:r>
+      <w:r>
+        <w:t xml:space="preserve"> einer</w:t>
+      </w:r>
+      <w:r>
+        <w:t xml:space="preserve"> Bestätigung oder zu einer Fehleranzeige führt. Der Prozess endet </w:t>
+      </w:r>
+      <w:r>
+        <w:t xml:space="preserve">dann </w:t>
+      </w:r>
+      <w:r>
+        <w:t>anschlie</w:t>
       </w:r>
       <w:r>
         <w:t>ss</w:t>
       </w:r>
       <w:r>
-        <w:t xml:space="preserve">end mit einem End-Event. Dieser einfache Ablauf bietet eine gute Grundlage für den Einsatz von </w:t>
+        <w:t xml:space="preserve">end mit einem End-Event. </w:t>
+      </w:r>
+      <w:proofErr w:type="spellStart"/>
+      <w:r>
+        <w:t>DieserAblauf</w:t>
+      </w:r>
+      <w:proofErr w:type="spellEnd"/>
+      <w:r>
+        <w:t xml:space="preserve"> bietet eine gute</w:t>
+      </w:r>
+      <w:r>
+        <w:t xml:space="preserve"> und einfache</w:t>
+      </w:r>
+      <w:r>
+        <w:t xml:space="preserve"> Grundlage für den Einsatz von </w:t>
       </w:r>
       <w:proofErr w:type="spellStart"/>
       <w:r>
@@ -1944,17 +1965,14 @@
       </w:pPr>
       <w:bookmarkStart w:id="7" w:name="_Toc202267187"/>
       <w:r>
+        <w:lastRenderedPageBreak/>
         <w:t>3.3 Iterative Entwicklung</w:t>
       </w:r>
       <w:bookmarkEnd w:id="7"/>
     </w:p>
     <w:p>
       <w:r>
-        <w:t xml:space="preserve">Die Umsetzung erfolgte schrittweise. Zunächst wurde das Frontend mit HTML und JavaScript entwickelt, welches die Daten vom Benutzer aufnimmt. Danach wurde die REST-Kommunikation </w:t>
-      </w:r>
-      <w:r>
-        <w:lastRenderedPageBreak/>
-        <w:t xml:space="preserve">zur </w:t>
+        <w:t xml:space="preserve">Die Umsetzung erfolgte schrittweise. Zunächst wurde das Frontend mit HTML und JavaScript entwickelt, welches die Daten vom Benutzer aufnimmt. Danach wurde die REST-Kommunikation zur </w:t>
       </w:r>
       <w:proofErr w:type="spellStart"/>
       <w:r>
@@ -2107,10 +2125,11 @@
         <w:rPr>
           <w:noProof/>
         </w:rPr>
+        <w:lastRenderedPageBreak/>
         <w:drawing>
-          <wp:inline distT="0" distB="0" distL="0" distR="0" wp14:anchorId="299A6A41" wp14:editId="7F89C087">
-            <wp:extent cx="4038600" cy="3609008"/>
-            <wp:effectExtent l="0" t="0" r="0" b="0"/>
+          <wp:inline distT="0" distB="0" distL="0" distR="0" wp14:anchorId="299A6A41" wp14:editId="0E2EB8C4">
+            <wp:extent cx="4067266" cy="3634845"/>
+            <wp:effectExtent l="0" t="0" r="0" b="3810"/>
             <wp:docPr id="45949503" name="Grafik 1"/>
             <wp:cNvGraphicFramePr>
               <a:graphicFrameLocks xmlns:a="http://schemas.openxmlformats.org/drawingml/2006/main" noChangeAspect="1"/>
@@ -2119,7 +2138,7 @@
               <a:graphicData uri="http://schemas.openxmlformats.org/drawingml/2006/picture">
                 <pic:pic xmlns:pic="http://schemas.openxmlformats.org/drawingml/2006/picture">
                   <pic:nvPicPr>
-                    <pic:cNvPr id="45949503" name=""/>
+                    <pic:cNvPr id="45949503" name="Grafik 1"/>
                     <pic:cNvPicPr/>
                   </pic:nvPicPr>
                   <pic:blipFill>
@@ -2137,7 +2156,7 @@
                   <pic:spPr>
                     <a:xfrm>
                       <a:off x="0" y="0"/>
-                      <a:ext cx="4067513" cy="3634845"/>
+                      <a:ext cx="4067266" cy="3634845"/>
                     </a:xfrm>
                     <a:prstGeom prst="rect">
                       <a:avLst/>
@@ -2181,18 +2200,19 @@
       </w:r>
       <w:proofErr w:type="spellStart"/>
       <w:r>
-        <w:t>camunda</w:t>
+        <w:t>c</w:t>
+      </w:r>
+      <w:r>
+        <w:t>amunda</w:t>
       </w:r>
       <w:proofErr w:type="spellEnd"/>
       <w:r>
-        <w:t xml:space="preserve"> </w:t>
-      </w:r>
-      <w:proofErr w:type="spellStart"/>
-      <w:r>
-        <w:t>file</w:t>
+        <w:t>-f</w:t>
+      </w:r>
+      <w:r>
+        <w:t>ile</w:t>
       </w:r>
       <w:bookmarkEnd w:id="11"/>
-      <w:proofErr w:type="spellEnd"/>
     </w:p>
     <w:p>
       <w:pPr>
@@ -2200,7 +2220,6 @@
       </w:pPr>
       <w:bookmarkStart w:id="12" w:name="_Toc202267191"/>
       <w:r>
-        <w:lastRenderedPageBreak/>
         <w:t>4.2 Webformulare und Benutzerinteraktion (HTML + JS)</w:t>
       </w:r>
       <w:bookmarkEnd w:id="12"/>
@@ -2251,6 +2270,9 @@
         <w:t>) an die nächste Seite (form.html) übergeben.</w:t>
       </w:r>
       <w:r>
+        <w:rPr>
+          <w:noProof/>
+        </w:rPr>
         <w:drawing>
           <wp:inline distT="0" distB="0" distL="0" distR="0" wp14:anchorId="03A77730" wp14:editId="64425DF6">
             <wp:extent cx="5760720" cy="2801620"/>
@@ -2353,6 +2375,9 @@
         <w:keepNext/>
       </w:pPr>
       <w:r>
+        <w:rPr>
+          <w:noProof/>
+        </w:rPr>
         <w:drawing>
           <wp:inline distT="0" distB="0" distL="0" distR="0" wp14:anchorId="3602D55D" wp14:editId="0827F497">
             <wp:extent cx="4591286" cy="3829247"/>
@@ -2429,7 +2454,13 @@
     </w:p>
     <w:p>
       <w:r>
-        <w:t xml:space="preserve">Die Seite enthält ein einfaches Formular mit zwei Feldern – eines für den Empfänger, eines für den Betrag. Nach Absenden des Formulars wird per JavaScript nach der entsprechenden User Task gesucht und diese dann mit den beiden Eingabewerten abgeschlossen. Die Werte werden dabei als </w:t>
+        <w:t xml:space="preserve">Die Seite enthält ein einfaches Formular mit zwei Feldern – eines für den Empfänger, eines für den Betrag. Nach </w:t>
+      </w:r>
+      <w:r>
+        <w:t xml:space="preserve">dem </w:t>
+      </w:r>
+      <w:r>
+        <w:t xml:space="preserve">Absenden des Formulars wird per JavaScript nach der entsprechenden User Task gesucht und diese dann mit den beiden Eingabewerten abgeschlossen. Die Werte werden dabei als </w:t>
       </w:r>
       <w:proofErr w:type="spellStart"/>
       <w:r>
@@ -2471,6 +2502,9 @@
         <w:keepNext/>
       </w:pPr>
       <w:r>
+        <w:rPr>
+          <w:noProof/>
+        </w:rPr>
         <w:drawing>
           <wp:inline distT="0" distB="0" distL="0" distR="0" wp14:anchorId="53345A13" wp14:editId="65641BFC">
             <wp:extent cx="5760720" cy="355600"/>
@@ -2579,7 +2613,15 @@
       </w:r>
       <w:proofErr w:type="spellEnd"/>
       <w:r>
-        <w:t>-definition/key/.../</w:t>
+        <w:t>-definition/</w:t>
+      </w:r>
+      <w:proofErr w:type="spellStart"/>
+      <w:r>
+        <w:t>key</w:t>
+      </w:r>
+      <w:proofErr w:type="spellEnd"/>
+      <w:r>
+        <w:t>/.../</w:t>
       </w:r>
       <w:proofErr w:type="spellStart"/>
       <w:r>
@@ -2621,7 +2663,15 @@
       </w:r>
       <w:proofErr w:type="spellEnd"/>
       <w:r>
-        <w:t>/{id}/</w:t>
+        <w:t>/{</w:t>
+      </w:r>
+      <w:proofErr w:type="spellStart"/>
+      <w:r>
+        <w:t>id</w:t>
+      </w:r>
+      <w:proofErr w:type="spellEnd"/>
+      <w:r>
+        <w:t>}/</w:t>
       </w:r>
       <w:proofErr w:type="spellStart"/>
       <w:r>
@@ -2640,6 +2690,9 @@
         <w:keepNext/>
       </w:pPr>
       <w:r>
+        <w:rPr>
+          <w:noProof/>
+        </w:rPr>
         <w:drawing>
           <wp:inline distT="0" distB="0" distL="0" distR="0" wp14:anchorId="5B9AAA6D" wp14:editId="3AC8B130">
             <wp:extent cx="5035809" cy="1111307"/>
@@ -2704,9 +2757,14 @@
         <w:fldChar w:fldCharType="end"/>
       </w:r>
       <w:r>
-        <w:t xml:space="preserve"> error</w:t>
+        <w:t xml:space="preserve"> </w:t>
+      </w:r>
+      <w:proofErr w:type="spellStart"/>
+      <w:r>
+        <w:t>error</w:t>
       </w:r>
       <w:bookmarkEnd w:id="19"/>
+      <w:proofErr w:type="spellEnd"/>
     </w:p>
     <w:p>
       <w:r>
@@ -2938,7 +2996,13 @@
         </w:tc>
       </w:tr>
     </w:tbl>
-    <w:p/>
+    <w:p>
+      <w:pPr>
+        <w:rPr>
+          <w:lang w:val="en-US"/>
+        </w:rPr>
+      </w:pPr>
+    </w:p>
     <w:p>
       <w:pPr>
         <w:pStyle w:val="berschrift1"/>
@@ -2972,6 +3036,9 @@
         <w:keepNext/>
       </w:pPr>
       <w:r>
+        <w:rPr>
+          <w:noProof/>
+        </w:rPr>
         <w:drawing>
           <wp:inline distT="0" distB="0" distL="0" distR="0" wp14:anchorId="767A882D" wp14:editId="51785F7D">
             <wp:extent cx="4019757" cy="749339"/>
@@ -3059,14 +3126,9 @@
       </w:pPr>
       <w:bookmarkStart w:id="23" w:name="_Toc202267197"/>
       <w:r>
-        <w:t xml:space="preserve">6. </w:t>
-      </w:r>
-      <w:proofErr w:type="spellStart"/>
-      <w:r>
-        <w:t>Testing</w:t>
+        <w:t>6. Testing</w:t>
       </w:r>
       <w:bookmarkEnd w:id="23"/>
-      <w:proofErr w:type="spellEnd"/>
     </w:p>
     <w:p>
       <w:r>
@@ -3655,10 +3717,25 @@
         <w:t>8. Erkenntnisse</w:t>
       </w:r>
       <w:bookmarkEnd w:id="26"/>
+      <w:r>
+        <w:t>/Fazit</w:t>
+      </w:r>
     </w:p>
     <w:p>
       <w:r>
-        <w:t xml:space="preserve">Durch dieses Projekt konnte ich ein vollständiges Verständnis für das Zusammenspiel zwischen Benutzeroberfläche und Prozessmodellierung entwickeln. Besonders der Einsatz der </w:t>
+        <w:t>Durch dieses Projekt konnte</w:t>
+      </w:r>
+      <w:r>
+        <w:t>n</w:t>
+      </w:r>
+      <w:r>
+        <w:t xml:space="preserve"> </w:t>
+      </w:r>
+      <w:r>
+        <w:t>wir</w:t>
+      </w:r>
+      <w:r>
+        <w:t xml:space="preserve"> ein vollständiges Verständnis für das Zusammenspiel zwischen Benutzeroberfläche und Prozessmodellierung entwickeln. Besonders der Einsatz der </w:t>
       </w:r>
       <w:proofErr w:type="spellStart"/>
       <w:r>
@@ -3666,13 +3743,100 @@
       </w:r>
       <w:proofErr w:type="spellEnd"/>
       <w:r>
-        <w:t xml:space="preserve"> REST API in Kombination mit JavaScript war lehrreich und zeigte auf, wie Geschäftsprozesse mit externen Schnittstellen verbunden werden können. Zudem wurde mir bewusst, wie entscheidend klare Namenskonventionen, saubere Prozessstrukturen und testbare Teilabschnitte für die fehlerfreie Umsetzung sind. Die Umsetzung dieses Projekts hat mir nicht nur praktische Programmiererfahrung vermittelt, sondern auch methodisch-konzeptionelle Kompetenzen im Umgang mit Geschäftsprozessen geschult.</w:t>
+        <w:t xml:space="preserve"> REST API in Kombination mit JavaScript war lehrreich und zeigte auf, wie Geschäftsprozesse mit externen Schnittstellen verbunden werden können. Zudem wurde </w:t>
+      </w:r>
+      <w:r>
+        <w:t>uns</w:t>
+      </w:r>
+      <w:r>
+        <w:t xml:space="preserve"> bewusst, wie entscheidend </w:t>
+      </w:r>
+      <w:r>
+        <w:t xml:space="preserve">es ist, </w:t>
+      </w:r>
+      <w:r>
+        <w:t xml:space="preserve">klare Namenskonventionen, saubere Prozessstrukturen und testbare Teilabschnitte für die fehlerfreie Umsetzung </w:t>
+      </w:r>
+      <w:r>
+        <w:t>zu geben</w:t>
+      </w:r>
+      <w:r>
+        <w:t xml:space="preserve">. Die Umsetzung dieses Projekts hat </w:t>
+      </w:r>
+      <w:r>
+        <w:t xml:space="preserve">uns </w:t>
+      </w:r>
+      <w:r>
+        <w:t>nicht nur praktische Programmiererfahrung vermittelt, sondern</w:t>
+      </w:r>
+      <w:r>
+        <w:t xml:space="preserve"> hat uns</w:t>
+      </w:r>
+      <w:r>
+        <w:t xml:space="preserve"> auch </w:t>
+      </w:r>
+      <w:r>
+        <w:t xml:space="preserve">das </w:t>
+      </w:r>
+      <w:r>
+        <w:t xml:space="preserve">methodisch-konzeptionelle </w:t>
+      </w:r>
+      <w:r>
+        <w:t>Denken</w:t>
+      </w:r>
+      <w:r>
+        <w:t xml:space="preserve"> im Umgang mit Geschäftsprozessen geschult.</w:t>
       </w:r>
       <w:r>
         <w:t xml:space="preserve"> </w:t>
       </w:r>
       <w:r>
-        <w:t>Die klare Trennung zwischen Logik und Benutzeroberfläche war entscheidend für Übersichtlichkeit und Erweiterbarkeit.</w:t>
+        <w:t>Die klare Trennung zwischen</w:t>
+      </w:r>
+      <w:r>
+        <w:t xml:space="preserve"> der</w:t>
+      </w:r>
+      <w:r>
+        <w:t xml:space="preserve"> Logik und </w:t>
+      </w:r>
+      <w:r>
+        <w:t xml:space="preserve">der </w:t>
+      </w:r>
+      <w:r>
+        <w:t xml:space="preserve">Benutzeroberfläche war entscheidend für </w:t>
+      </w:r>
+      <w:r>
+        <w:t xml:space="preserve">die </w:t>
+      </w:r>
+      <w:r>
+        <w:t xml:space="preserve">Übersichtlichkeit und </w:t>
+      </w:r>
+      <w:r>
+        <w:t xml:space="preserve">der </w:t>
+      </w:r>
+      <w:r>
+        <w:t>Erweiterbarkeit.</w:t>
+      </w:r>
+      <w:r>
+        <w:t xml:space="preserve"> </w:t>
+      </w:r>
+      <w:r>
+        <w:t xml:space="preserve">Was uns auch später bewusst wurde, war wie wichtig es ist, eine zweite Meinung einer anderen Person zu haben. Besonders da Levin am Anfang gefehlt hatte und später dazu gekommen war, war es zu Beginn </w:t>
+      </w:r>
+      <w:r>
+        <w:t xml:space="preserve">schwieriger, die Probleme und auch das Lösen dieser Probleme zu verstehen. Zu zweit konnten wir den Auftrag viel besser aufteilen. Was ebenfalls dem Ganzen noch geholfen hatte, war, dass wir immer wieder kleine «Meetings» gemacht haben, sodass wir unseren Stand uns gegenseitig übermitteln konnten. Im grossen </w:t>
+      </w:r>
+      <w:r>
+        <w:t>Ganzen</w:t>
+      </w:r>
+      <w:r>
+        <w:t xml:space="preserve"> hat es aber Spass gemacht, den</w:t>
+      </w:r>
+      <w:r>
+        <w:t xml:space="preserve"> Geschäftsprozess du modellieren und mit einer REST-API damit rumzubasteln. Wir sind stolz auf unser Ergebnis, welches wir in dieser kurzen Zeit geschafft haben</w:t>
+      </w:r>
+      <w:r>
+        <w:t xml:space="preserve"> und finden es Schade, dass wir nicht sogar noch mehr geschafft haben.</w:t>
       </w:r>
     </w:p>
     <w:p>
@@ -6634,6 +6798,7 @@
   <w:style w:type="character" w:default="1" w:styleId="Absatz-Standardschriftart">
     <w:name w:val="Default Paragraph Font"/>
     <w:uiPriority w:val="1"/>
+    <w:semiHidden/>
     <w:unhideWhenUsed/>
   </w:style>
   <w:style w:type="table" w:default="1" w:styleId="NormaleTabelle">

</xml_diff>